<commit_message>
Untagged: a few cosmetics in the Alphatronics interafce doc.
</commit_message>
<xml_diff>
--- a/DOC/160616_preliminary.docx
+++ b/DOC/160616_preliminary.docx
@@ -12940,16 +12940,7 @@
                         <w:sz w:val="24"/>
                         <w:szCs w:val="24"/>
                       </w:rPr>
-                      <w:t>Target</w:t>
-                    </w:r>
-                    <w:r>
-                      <w:rPr>
-                        <w:rFonts w:ascii="Arial" w:hAnsi="Arial" w:cs="Arial"/>
-                        <w:color w:val="000000"/>
-                        <w:sz w:val="24"/>
-                        <w:szCs w:val="24"/>
-                      </w:rPr>
-                      <w:t>Host</w:t>
+                      <w:t>TargetHost</w:t>
                     </w:r>
                     <w:proofErr w:type="spellEnd"/>
                   </w:p>
@@ -15314,7 +15305,26 @@
         <w:rPr>
           <w:rFonts w:ascii="Arial" w:hAnsi="Arial" w:cs="Arial"/>
         </w:rPr>
-        <w:t xml:space="preserve"> argument bytes, as explained below.</w:t>
+        <w:t xml:space="preserve"> </w:t>
+      </w:r>
+      <w:r>
+        <w:rPr>
+          <w:rFonts w:ascii="Arial" w:hAnsi="Arial" w:cs="Arial"/>
+          <w:i/>
+        </w:rPr>
+        <w:t>standard</w:t>
+      </w:r>
+      <w:r>
+        <w:rPr>
+          <w:rFonts w:ascii="Arial" w:hAnsi="Arial" w:cs="Arial"/>
+        </w:rPr>
+        <w:t xml:space="preserve"> </w:t>
+      </w:r>
+      <w:r>
+        <w:rPr>
+          <w:rFonts w:ascii="Arial" w:hAnsi="Arial" w:cs="Arial"/>
+        </w:rPr>
+        <w:t>argument bytes, as explained below.</w:t>
       </w:r>
     </w:p>
     <w:p>
@@ -15747,7 +15757,7 @@
         <w:rPr>
           <w:rFonts w:ascii="Arial" w:hAnsi="Arial" w:cs="Arial"/>
         </w:rPr>
-        <w:t>, this number is 1 through 6 for an actual button-triggered event, or 0 for the</w:t>
+        <w:t>, this number is 1 through 6 for an actual triggered event, or 0 for the</w:t>
       </w:r>
       <w:r>
         <w:rPr>
@@ -15811,7 +15821,21 @@
           <w:rFonts w:ascii="Arial" w:hAnsi="Arial" w:cs="Arial"/>
           <w:color w:val="FF0000"/>
         </w:rPr>
-        <w:t>0 AP320, reported and should be handled by migrating OSS.</w:t>
+        <w:t xml:space="preserve">0 AP320, reported and should be handled by </w:t>
+      </w:r>
+      <w:r>
+        <w:rPr>
+          <w:rFonts w:ascii="Arial" w:hAnsi="Arial" w:cs="Arial"/>
+          <w:color w:val="FF0000"/>
+        </w:rPr>
+        <w:t xml:space="preserve">the </w:t>
+      </w:r>
+      <w:r>
+        <w:rPr>
+          <w:rFonts w:ascii="Arial" w:hAnsi="Arial" w:cs="Arial"/>
+          <w:color w:val="FF0000"/>
+        </w:rPr>
+        <w:t>migrating OSS.</w:t>
       </w:r>
     </w:p>
     <w:p>
@@ -15976,7 +16000,8 @@
       </w:pPr>
       <w:r>
         <w:rPr>
-          <w:noProof/>
+          <w:rFonts w:ascii="Arial" w:hAnsi="Arial" w:cs="Arial"/>
+          <w:color w:val="FF0000"/>
         </w:rPr>
       </w:r>
       <w:r>
@@ -16027,10 +16052,10 @@
                 </w:txbxContent>
               </v:textbox>
             </v:rect>
-            <v:shape id="_x0000_s1294" style="position:absolute;left:256;top:338;width:2196;height:563" coordsize="2350,1127" path="m1175,1127l,1127,,,2350,r,1127l1175,1127xe" fillcolor="#ddd" stroked="f">
+            <v:shape id="_x0000_s1294" style="position:absolute;left:256;top:349;width:2248;height:557" coordsize="2350,1127" path="m1175,1127l,1127,,,2350,r,1127l1175,1127xe" fillcolor="#ddd" stroked="f">
               <v:path arrowok="t"/>
             </v:shape>
-            <v:shape id="_x0000_s1295" style="position:absolute;left:321;top:349;width:2131;height:552" coordsize="2350,1127" path="m1175,1127l,1127,,,2350,r,1127l1175,1127e" filled="f" strokeweight="0">
+            <v:shape id="_x0000_s1295" style="position:absolute;left:321;top:349;width:2131;height:564" coordsize="2350,1127" path="m1175,1127l,1127,,,2350,r,1127l1175,1127e" filled="f" strokeweight="0">
               <v:path arrowok="t"/>
             </v:shape>
             <v:rect id="_x0000_s1296" style="position:absolute;left:987;top:474;width:278;height:408" filled="f" stroked="f">
@@ -16067,10 +16092,10 @@
                 </w:txbxContent>
               </v:textbox>
             </v:rect>
-            <v:shape id="_x0000_s1298" style="position:absolute;left:2504;top:338;width:1175;height:563" coordsize="2350,1127" path="m1176,1127l,1127,,,2350,r,1127l1176,1127xe" fillcolor="#ddd" stroked="f">
+            <v:shape id="_x0000_s1298" style="position:absolute;left:2504;top:355;width:1175;height:558" coordsize="2350,1127" path="m1176,1127l,1127,,,2350,r,1127l1176,1127xe" fillcolor="#ddd" stroked="f">
               <v:path arrowok="t"/>
             </v:shape>
-            <v:shape id="_x0000_s1299" style="position:absolute;left:2504;top:338;width:1175;height:563" coordsize="2350,1127" path="m1176,1127l,1127,,,2350,r,1127l1176,1127e" filled="f" strokeweight="0">
+            <v:shape id="_x0000_s1299" style="position:absolute;left:2452;top:349;width:1227;height:564" coordsize="2350,1127" path="m1176,1127l,1127,,,2350,r,1127l1176,1127e" filled="f" strokeweight="0">
               <v:path arrowok="t"/>
             </v:shape>
             <v:rect id="_x0000_s1300" style="position:absolute;left:2981;top:474;width:189;height:408;mso-wrap-style:none" filled="f" stroked="f">
@@ -16125,10 +16150,10 @@
                 </w:txbxContent>
               </v:textbox>
             </v:rect>
-            <v:shape id="_x0000_s1304" style="position:absolute;left:-2146;top:338;width:1288;height:557" coordsize="2288,1127" path="m1145,1127l,1127,,,2288,r,1127l1145,1127xe" fillcolor="#ddd" stroked="f">
+            <v:shape id="_x0000_s1304" style="position:absolute;left:-2146;top:349;width:1147;height:564" coordsize="2288,1127" path="m1145,1127l,1127,,,2288,r,1127l1145,1127xe" fillcolor="#ddd" stroked="f">
               <v:path arrowok="t"/>
             </v:shape>
-            <v:shape id="_x0000_s1305" style="position:absolute;left:-2146;top:356;width:1288;height:557" coordsize="2288,1127" path="m1145,1127l,1127,,,2288,r,1127l1145,1127e" filled="f" strokeweight="0">
+            <v:shape id="_x0000_s1305" style="position:absolute;left:-2146;top:349;width:1288;height:564" coordsize="2288,1127" path="m1145,1127l,1127,,,2288,r,1127l1145,1127e" filled="f" strokeweight="0">
               <v:path arrowok="t"/>
             </v:shape>
             <v:rect id="_x0000_s1306" style="position:absolute;left:-1745;top:479;width:743;height:404" filled="f" stroked="f">
@@ -16185,9 +16210,6 @@
             <v:shape id="_x0000_s1309" style="position:absolute;left:-1002;top:349;width:1323;height:557" coordsize="2350,1127" path="m1175,1127l,1127,,,2350,r,1127l1175,1127xe" fillcolor="#ddd" stroked="f">
               <v:path arrowok="t"/>
             </v:shape>
-            <v:shape id="_x0000_s1310" style="position:absolute;left:-1002;top:349;width:1323;height:557" coordsize="2350,1127" path="m1175,1127l,1127,,,2350,r,1127l1175,1127e" filled="f" strokeweight="0">
-              <v:path arrowok="t"/>
-            </v:shape>
             <v:rect id="_x0000_s1311" style="position:absolute;left:-585;top:483;width:313;height:404" filled="f" stroked="f">
               <v:textbox inset="0,0,0,0">
                 <w:txbxContent>
@@ -16222,6 +16244,9 @@
                 </w:txbxContent>
               </v:textbox>
             </v:rect>
+            <v:shape id="_x0000_s1310" style="position:absolute;left:-999;top:349;width:1323;height:564" coordsize="2350,1127" path="m1175,1127l,1127,,,2350,r,1127l1175,1127e" filled="f" strokeweight="0">
+              <v:path arrowok="t"/>
+            </v:shape>
             <w10:wrap type="none"/>
             <w10:anchorlock/>
           </v:group>
@@ -16403,7 +16428,7 @@
       </w:pPr>
       <w:r>
         <w:rPr>
-          <w:noProof/>
+          <w:rFonts w:ascii="Arial" w:hAnsi="Arial" w:cs="Arial"/>
         </w:rPr>
       </w:r>
       <w:r>
@@ -16736,7 +16761,7 @@
                 </w:txbxContent>
               </v:textbox>
             </v:rect>
-            <v:shape id="_x0000_s1350" style="position:absolute;left:2578;top:408;width:2469;height:569" coordsize="2346,1139" path="m1174,1139l,1139,,,2346,r,1139l1174,1139xe" fillcolor="#ddd" stroked="f">
+            <v:shape id="_x0000_s1350" style="position:absolute;left:2578;top:399;width:2469;height:578" coordsize="2346,1139" path="m1174,1139l,1139,,,2346,r,1139l1174,1139xe" fillcolor="#ddd" stroked="f">
               <v:path arrowok="t"/>
             </v:shape>
             <v:shape id="_x0000_s1351" style="position:absolute;left:2578;top:408;width:2469;height:569" coordsize="2346,1139" path="m1174,1139l,1139,,,2346,r,1139l1174,1139e" filled="f" strokeweight="0">
@@ -16936,101 +16961,115 @@
         <w:rPr>
           <w:rFonts w:ascii="Arial" w:hAnsi="Arial" w:cs="Arial"/>
         </w:rPr>
-        <w:t xml:space="preserve"> the event is </w:t>
+        <w:t xml:space="preserve"> the event is global. </w:t>
+      </w:r>
+      <w:r>
+        <w:rPr>
+          <w:rFonts w:ascii="Arial" w:hAnsi="Arial" w:cs="Arial"/>
+        </w:rPr>
+        <w:t xml:space="preserve">Bits 1-3 are unused. </w:t>
+      </w:r>
+      <w:r>
+        <w:rPr>
+          <w:rFonts w:ascii="Arial" w:hAnsi="Arial" w:cs="Arial"/>
+        </w:rPr>
+        <w:t>For AP319, t</w:t>
+      </w:r>
+      <w:r>
+        <w:rPr>
+          <w:rFonts w:ascii="Arial" w:hAnsi="Arial" w:cs="Arial"/>
+        </w:rPr>
+        <w:t xml:space="preserve">he second byte </w:t>
+      </w:r>
+      <w:r>
+        <w:rPr>
+          <w:rFonts w:ascii="Arial" w:hAnsi="Arial" w:cs="Arial"/>
+        </w:rPr>
+        <w:t>(DS</w:t>
+      </w:r>
+      <w:r>
+        <w:rPr>
+          <w:rFonts w:ascii="Arial" w:hAnsi="Arial" w:cs="Arial"/>
+          <w:vertAlign w:val="subscript"/>
+        </w:rPr>
+        <w:t>1</w:t>
+      </w:r>
+      <w:r>
+        <w:rPr>
+          <w:rFonts w:ascii="Arial" w:hAnsi="Arial" w:cs="Arial"/>
+        </w:rPr>
+        <w:t xml:space="preserve">) </w:t>
+      </w:r>
+      <w:r>
+        <w:rPr>
+          <w:rFonts w:ascii="Arial" w:hAnsi="Arial" w:cs="Arial"/>
+        </w:rPr>
+        <w:t xml:space="preserve">returns the value </w:t>
+      </w:r>
+      <w:r>
+        <w:rPr>
+          <w:rFonts w:ascii="Arial" w:hAnsi="Arial" w:cs="Arial"/>
+        </w:rPr>
+        <w:t>set up with</w:t>
+      </w:r>
+      <w:r>
+        <w:rPr>
+          <w:rFonts w:ascii="Arial" w:hAnsi="Arial" w:cs="Arial"/>
+        </w:rPr>
+        <w:t xml:space="preserve"> the </w:t>
       </w:r>
       <w:r>
         <w:rPr>
           <w:rFonts w:ascii="Arial" w:hAnsi="Arial" w:cs="Arial"/>
         </w:rPr>
         <w:lastRenderedPageBreak/>
-        <w:t xml:space="preserve">global. </w:t>
-      </w:r>
-      <w:r>
-        <w:rPr>
-          <w:rFonts w:ascii="Arial" w:hAnsi="Arial" w:cs="Arial"/>
-        </w:rPr>
-        <w:t xml:space="preserve">Bits 1-3 are unused. </w:t>
-      </w:r>
-      <w:r>
-        <w:rPr>
-          <w:rFonts w:ascii="Arial" w:hAnsi="Arial" w:cs="Arial"/>
-        </w:rPr>
-        <w:t>For AP319, t</w:t>
-      </w:r>
-      <w:r>
-        <w:rPr>
-          <w:rFonts w:ascii="Arial" w:hAnsi="Arial" w:cs="Arial"/>
-        </w:rPr>
-        <w:t xml:space="preserve">he second byte </w:t>
-      </w:r>
-      <w:r>
-        <w:rPr>
-          <w:rFonts w:ascii="Arial" w:hAnsi="Arial" w:cs="Arial"/>
-        </w:rPr>
-        <w:t>(DS</w:t>
-      </w:r>
-      <w:r>
-        <w:rPr>
-          <w:rFonts w:ascii="Arial" w:hAnsi="Arial" w:cs="Arial"/>
+        <w:t xml:space="preserve">rotary dial. For AP320, the value is </w:t>
+      </w:r>
+      <w:r>
+        <w:rPr>
+          <w:rFonts w:ascii="Arial" w:hAnsi="Arial" w:cs="Arial"/>
+        </w:rPr>
+        <w:t xml:space="preserve">always </w:t>
+      </w:r>
+      <w:r>
+        <w:rPr>
+          <w:rFonts w:ascii="Arial" w:hAnsi="Arial" w:cs="Arial"/>
+        </w:rPr>
+        <w:t>zero.</w:t>
+      </w:r>
+      <w:r>
+        <w:rPr>
+          <w:rFonts w:ascii="Arial" w:hAnsi="Arial" w:cs="Arial"/>
+        </w:rPr>
+        <w:t xml:space="preserve"> </w:t>
+      </w:r>
+      <w:r>
+        <w:rPr>
+          <w:rFonts w:ascii="Arial" w:hAnsi="Arial" w:cs="Arial"/>
+          <w:color w:val="FF0000"/>
+        </w:rPr>
+        <w:t xml:space="preserve">For AP331, it contains the least significant byte of </w:t>
+      </w:r>
+      <w:r>
+        <w:rPr>
+          <w:rFonts w:ascii="Arial" w:hAnsi="Arial" w:cs="Arial"/>
+          <w:color w:val="FF0000"/>
+        </w:rPr>
+        <w:t xml:space="preserve">the </w:t>
+      </w:r>
+      <w:r>
+        <w:rPr>
+          <w:rFonts w:ascii="Arial" w:hAnsi="Arial" w:cs="Arial"/>
+          <w:color w:val="FF0000"/>
+        </w:rPr>
+        <w:t>loop id last entered or zero if none. DS</w:t>
+      </w:r>
+      <w:r>
+        <w:rPr>
+          <w:rFonts w:ascii="Arial" w:hAnsi="Arial" w:cs="Arial"/>
+          <w:color w:val="FF0000"/>
           <w:vertAlign w:val="subscript"/>
         </w:rPr>
-        <w:t>1</w:t>
-      </w:r>
-      <w:r>
-        <w:rPr>
-          <w:rFonts w:ascii="Arial" w:hAnsi="Arial" w:cs="Arial"/>
-        </w:rPr>
-        <w:t xml:space="preserve">) </w:t>
-      </w:r>
-      <w:r>
-        <w:rPr>
-          <w:rFonts w:ascii="Arial" w:hAnsi="Arial" w:cs="Arial"/>
-        </w:rPr>
-        <w:t xml:space="preserve">returns the value </w:t>
-      </w:r>
-      <w:r>
-        <w:rPr>
-          <w:rFonts w:ascii="Arial" w:hAnsi="Arial" w:cs="Arial"/>
-        </w:rPr>
-        <w:t>set up with</w:t>
-      </w:r>
-      <w:r>
-        <w:rPr>
-          <w:rFonts w:ascii="Arial" w:hAnsi="Arial" w:cs="Arial"/>
-        </w:rPr>
-        <w:t xml:space="preserve"> the rotary dial. For AP320, the value is </w:t>
-      </w:r>
-      <w:r>
-        <w:rPr>
-          <w:rFonts w:ascii="Arial" w:hAnsi="Arial" w:cs="Arial"/>
-        </w:rPr>
-        <w:t xml:space="preserve">always </w:t>
-      </w:r>
-      <w:r>
-        <w:rPr>
-          <w:rFonts w:ascii="Arial" w:hAnsi="Arial" w:cs="Arial"/>
-        </w:rPr>
-        <w:t>zero.</w:t>
-      </w:r>
-      <w:r>
-        <w:rPr>
-          <w:rFonts w:ascii="Arial" w:hAnsi="Arial" w:cs="Arial"/>
-        </w:rPr>
-        <w:t xml:space="preserve"> </w:t>
-      </w:r>
-      <w:r>
-        <w:rPr>
-          <w:rFonts w:ascii="Arial" w:hAnsi="Arial" w:cs="Arial"/>
-          <w:color w:val="FF0000"/>
-        </w:rPr>
-        <w:t>For AP331, it contains the least significant byte of loop id last entered or zero if none. DS</w:t>
-      </w:r>
-      <w:r>
-        <w:rPr>
-          <w:rFonts w:ascii="Arial" w:hAnsi="Arial" w:cs="Arial"/>
-          <w:color w:val="FF0000"/>
-          <w:vertAlign w:val="subscript"/>
-        </w:rPr>
         <w:t>2-4</w:t>
       </w:r>
       <w:r>
@@ -17038,7 +17077,21 @@
           <w:rFonts w:ascii="Arial" w:hAnsi="Arial" w:cs="Arial"/>
           <w:color w:val="FF0000"/>
         </w:rPr>
-        <w:t xml:space="preserve"> contains the rest of loop id for AP331, zeroes for other tag types.</w:t>
+        <w:t xml:space="preserve"> contains the </w:t>
+      </w:r>
+      <w:r>
+        <w:rPr>
+          <w:rFonts w:ascii="Arial" w:hAnsi="Arial" w:cs="Arial"/>
+          <w:color w:val="FF0000"/>
+        </w:rPr>
+        <w:t>remaining bytes of the</w:t>
+      </w:r>
+      <w:r>
+        <w:rPr>
+          <w:rFonts w:ascii="Arial" w:hAnsi="Arial" w:cs="Arial"/>
+          <w:color w:val="FF0000"/>
+        </w:rPr>
+        <w:t xml:space="preserve"> loop id for AP331, zeroes for other tag types.</w:t>
       </w:r>
     </w:p>
     <w:p>
@@ -17953,7 +18006,21 @@
           <w:rFonts w:ascii="Arial" w:hAnsi="Arial" w:cs="Arial"/>
           <w:color w:val="FF0000"/>
         </w:rPr>
-        <w:t xml:space="preserve">8 (short) or </w:t>
+        <w:t>8 (short</w:t>
+      </w:r>
+      <w:r>
+        <w:rPr>
+          <w:rFonts w:ascii="Arial" w:hAnsi="Arial" w:cs="Arial"/>
+          <w:color w:val="FF0000"/>
+        </w:rPr>
+        <w:t>, XI = 2</w:t>
+      </w:r>
+      <w:r>
+        <w:rPr>
+          <w:rFonts w:ascii="Arial" w:hAnsi="Arial" w:cs="Arial"/>
+          <w:color w:val="FF0000"/>
+        </w:rPr>
+        <w:t xml:space="preserve">) or </w:t>
       </w:r>
       <w:r>
         <w:rPr>
@@ -17967,7 +18034,21 @@
           <w:rFonts w:ascii="Arial" w:hAnsi="Arial" w:cs="Arial"/>
           <w:color w:val="FF0000"/>
         </w:rPr>
-        <w:t xml:space="preserve"> (full)</w:t>
+        <w:t xml:space="preserve"> (full</w:t>
+      </w:r>
+      <w:r>
+        <w:rPr>
+          <w:rFonts w:ascii="Arial" w:hAnsi="Arial" w:cs="Arial"/>
+          <w:color w:val="FF0000"/>
+        </w:rPr>
+        <w:t>, XI = 1</w:t>
+      </w:r>
+      <w:r>
+        <w:rPr>
+          <w:rFonts w:ascii="Arial" w:hAnsi="Arial" w:cs="Arial"/>
+          <w:color w:val="FF0000"/>
+        </w:rPr>
+        <w:t>)</w:t>
       </w:r>
       <w:r>
         <w:rPr>
@@ -18027,6 +18108,13 @@
           <w:color w:val="FF0000"/>
         </w:rPr>
         <w:t>, for short and full location data</w:t>
+      </w:r>
+      <w:r>
+        <w:rPr>
+          <w:rFonts w:ascii="Arial" w:hAnsi="Arial" w:cs="Arial"/>
+          <w:color w:val="FF0000"/>
+        </w:rPr>
+        <w:t>, respectively</w:t>
       </w:r>
       <w:r>
         <w:rPr>
@@ -27505,7 +27593,7 @@
   <a:extraClrSchemeLst/>
   <a:extLst>
     <a:ext uri="{05A4C25C-085E-4340-85A3-A5531E510DB2}">
-      <thm15:themeFamily xmlns:thm15="http://schemas.microsoft.com/office/thememl/2012/main" xmlns="" name="Office Theme" id="{62F939B6-93AF-4DB8-9C6B-D6C7DFDC589F}" vid="{4A3C46E8-61CC-4603-A589-7422A47A8E4A}"/>
+      <thm15:themeFamily xmlns="" xmlns:thm15="http://schemas.microsoft.com/office/thememl/2012/main" name="Office Theme" id="{62F939B6-93AF-4DB8-9C6B-D6C7DFDC589F}" vid="{4A3C46E8-61CC-4603-A589-7422A47A8E4A}"/>
     </a:ext>
   </a:extLst>
 </a:theme>
@@ -27516,7 +27604,7 @@
 </file>
 
 <file path=customXml/itemProps1.xml><?xml version="1.0" encoding="utf-8"?>
-<ds:datastoreItem xmlns:ds="http://schemas.openxmlformats.org/officeDocument/2006/customXml" ds:itemID="{AAD59138-D9E9-4186-9489-A4DA018339B8}">
+<ds:datastoreItem xmlns:ds="http://schemas.openxmlformats.org/officeDocument/2006/customXml" ds:itemID="{5ECDD685-47BA-4D1D-BD19-88ACBFC8DABD}">
   <ds:schemaRefs>
     <ds:schemaRef ds:uri="http://schemas.openxmlformats.org/officeDocument/2006/bibliography"/>
   </ds:schemaRefs>

</xml_diff>